<commit_message>
changes to COMPLETE folder
</commit_message>
<xml_diff>
--- a/++Templated Entries/READY/1914 Generation JG/1914 Generation (Shaw) JG.docx
+++ b/++Templated Entries/READY/1914 Generation JG/1914 Generation (Shaw) JG.docx
@@ -315,6 +315,7 @@
         <w:sdt>
           <w:sdtPr>
             <w:rPr>
+              <w:b/>
               <w:lang w:val="en-US" w:eastAsia="tr-TR"/>
             </w:rPr>
             <w:alias w:val="Article headword"/>
@@ -338,6 +339,7 @@
               <w:p>
                 <w:r>
                   <w:rPr>
+                    <w:b/>
                     <w:lang w:val="en-US" w:eastAsia="tr-TR"/>
                   </w:rPr>
                   <w:t>The 1914 Generation Artists</w:t>
@@ -638,27 +640,14 @@
                 <w:pPr>
                   <w:pStyle w:val="Caption"/>
                 </w:pPr>
-                <w:r>
-                  <w:fldChar w:fldCharType="begin"/>
-                </w:r>
-                <w:r>
-                  <w:instrText xml:space="preserve"> SEQ Figure \* ARABIC </w:instrText>
-                </w:r>
-                <w:r>
-                  <w:fldChar w:fldCharType="separate"/>
-                </w:r>
-                <w:r>
-                  <w:rPr>
-                    <w:noProof/>
-                  </w:rPr>
-                  <w:t>1</w:t>
-                </w:r>
-                <w:r>
-                  <w:rPr>
-                    <w:noProof/>
-                  </w:rPr>
-                  <w:fldChar w:fldCharType="end"/>
-                </w:r>
+                <w:fldSimple w:instr=" SEQ Figure \* ARABIC ">
+                  <w:r>
+                    <w:rPr>
+                      <w:noProof/>
+                    </w:rPr>
+                    <w:t>1</w:t>
+                  </w:r>
+                </w:fldSimple>
                 <w:proofErr w:type="spellStart"/>
                 <w:r>
                   <w:t>Feyhaman</w:t>
@@ -886,27 +875,14 @@
                 <w:pPr>
                   <w:pStyle w:val="Caption"/>
                 </w:pPr>
-                <w:r>
-                  <w:fldChar w:fldCharType="begin"/>
-                </w:r>
-                <w:r>
-                  <w:instrText xml:space="preserve"> SEQ Figure \* ARABIC </w:instrText>
-                </w:r>
-                <w:r>
-                  <w:fldChar w:fldCharType="separate"/>
-                </w:r>
-                <w:r>
-                  <w:rPr>
-                    <w:noProof/>
-                  </w:rPr>
-                  <w:t>2</w:t>
-                </w:r>
-                <w:r>
-                  <w:rPr>
-                    <w:noProof/>
-                  </w:rPr>
-                  <w:fldChar w:fldCharType="end"/>
-                </w:r>
+                <w:fldSimple w:instr=" SEQ Figure \* ARABIC ">
+                  <w:r>
+                    <w:rPr>
+                      <w:noProof/>
+                    </w:rPr>
+                    <w:t>2</w:t>
+                  </w:r>
+                </w:fldSimple>
                 <w:r>
                   <w:t xml:space="preserve"> </w:t>
                 </w:r>
@@ -1126,27 +1102,14 @@
                 <w:pPr>
                   <w:pStyle w:val="Caption"/>
                 </w:pPr>
-                <w:r>
-                  <w:fldChar w:fldCharType="begin"/>
-                </w:r>
-                <w:r>
-                  <w:instrText xml:space="preserve"> SEQ Figure \* ARABIC </w:instrText>
-                </w:r>
-                <w:r>
-                  <w:fldChar w:fldCharType="separate"/>
-                </w:r>
-                <w:r>
-                  <w:rPr>
-                    <w:noProof/>
-                  </w:rPr>
-                  <w:t>3</w:t>
-                </w:r>
-                <w:r>
-                  <w:rPr>
-                    <w:noProof/>
-                  </w:rPr>
-                  <w:fldChar w:fldCharType="end"/>
-                </w:r>
+                <w:fldSimple w:instr=" SEQ Figure \* ARABIC ">
+                  <w:r>
+                    <w:rPr>
+                      <w:noProof/>
+                    </w:rPr>
+                    <w:t>3</w:t>
+                  </w:r>
+                </w:fldSimple>
                 <w:r>
                   <w:t xml:space="preserve"> </w:t>
                 </w:r>
@@ -1311,6 +1274,7 @@
               <w:p>
                 <w:pPr>
                   <w:pStyle w:val="Heading1"/>
+                  <w:spacing w:after="0"/>
                   <w:outlineLvl w:val="0"/>
                   <w:rPr>
                     <w:rFonts w:ascii="Calibri" w:hAnsi="Calibri"/>
@@ -1336,6 +1300,7 @@
                   <w:t>:</w:t>
                 </w:r>
               </w:p>
+              <w:p/>
               <w:p>
                 <w:pPr>
                   <w:rPr>
@@ -4877,7 +4842,7 @@
   <a:extraClrSchemeLst/>
   <a:extLst>
     <a:ext uri="{05A4C25C-085E-4340-85A3-A5531E510DB2}">
-      <thm15:themeFamily xmlns:thm15="http://schemas.microsoft.com/office/thememl/2012/main" xmlns="" name="Office Theme" id="{62F939B6-93AF-4DB8-9C6B-D6C7DFDC589F}" vid="{4A3C46E8-61CC-4603-A589-7422A47A8E4A}"/>
+      <thm15:themeFamily xmlns="" xmlns:thm15="http://schemas.microsoft.com/office/thememl/2012/main" name="Office Theme" id="{62F939B6-93AF-4DB8-9C6B-D6C7DFDC589F}" vid="{4A3C46E8-61CC-4603-A589-7422A47A8E4A}"/>
     </a:ext>
   </a:extLst>
 </a:theme>
@@ -5054,7 +5019,7 @@
 </file>
 
 <file path=customXml/itemProps1.xml><?xml version="1.0" encoding="utf-8"?>
-<ds:datastoreItem xmlns:ds="http://schemas.openxmlformats.org/officeDocument/2006/customXml" ds:itemID="{95019BBB-4BBE-A24D-9CB6-49D4B0E840A8}">
+<ds:datastoreItem xmlns:ds="http://schemas.openxmlformats.org/officeDocument/2006/customXml" ds:itemID="{4C1DB169-4397-9F47-BACF-3CDA199155B5}">
   <ds:schemaRefs>
     <ds:schemaRef ds:uri="http://schemas.openxmlformats.org/officeDocument/2006/bibliography"/>
   </ds:schemaRefs>

</xml_diff>